<commit_message>
feat(main): add files project 1
</commit_message>
<xml_diff>
--- a/project-personal/stage1/report/report.docx
+++ b/project-personal/stage1/report/report.docx
@@ -166,7 +166,7 @@
         </w:numPr>
       </w:pPr>
       <w:r>
-        <w:t xml:space="preserve">Установить необходимое программное обеспечение</w:t>
+        <w:t xml:space="preserve">Установка необходимого программного обеспечения</w:t>
       </w:r>
     </w:p>
     <w:p>
@@ -212,7 +212,7 @@
         <w:t xml:space="preserve">Выполнение лабораторной работы</w:t>
       </w:r>
     </w:p>
-    <w:bookmarkStart w:id="28" w:name="X39acd421f3be50ccd3c1c29577b9c6e4ff9ff3b"/>
+    <w:bookmarkStart w:id="28" w:name="X5adf9b6c013e52a64702e9558fe8b002a18a986"/>
     <w:p>
       <w:pPr>
         <w:pStyle w:val="Heading2"/>
@@ -227,7 +227,7 @@
         <w:tab/>
       </w:r>
       <w:r>
-        <w:t xml:space="preserve">Установить необходимое программное обеспечение</w:t>
+        <w:t xml:space="preserve">Установка необходимого программного обеспечения</w:t>
       </w:r>
     </w:p>
     <w:p>

</xml_diff>